<commit_message>
add assosiation rules section
</commit_message>
<xml_diff>
--- a/Thesis/payannameh.docx
+++ b/Thesis/payannameh.docx
@@ -1586,7 +1586,7 @@
         </w:numPr>
         <w:jc w:val="left"/>
         <w:rPr>
-          <w:rFonts w:cs="X Nazanin" w:hint="cs"/>
+          <w:rFonts w:cs="X Nazanin"/>
           <w:sz w:val="32"/>
           <w:rtl/>
           <w:lang w:bidi="fa-IR"/>
@@ -1611,7 +1611,7 @@
         </w:numPr>
         <w:jc w:val="left"/>
         <w:rPr>
-          <w:rFonts w:cs="X Nazanin" w:hint="cs"/>
+          <w:rFonts w:cs="X Nazanin"/>
           <w:sz w:val="32"/>
           <w:rtl/>
           <w:lang w:bidi="fa-IR"/>
@@ -1636,7 +1636,7 @@
         </w:numPr>
         <w:jc w:val="left"/>
         <w:rPr>
-          <w:rFonts w:cs="X Nazanin" w:hint="cs"/>
+          <w:rFonts w:cs="X Nazanin"/>
           <w:sz w:val="32"/>
           <w:rtl/>
           <w:lang w:bidi="fa-IR"/>
@@ -1868,7 +1868,6 @@
           <w:lang w:bidi="fa-IR"/>
         </w:rPr>
       </w:pPr>
-      <w:bookmarkStart w:id="0" w:name="_GoBack"/>
       <w:r>
         <w:rPr>
           <w:rFonts w:cs="X Nazanin"/>
@@ -1880,7 +1879,6 @@
         <w:t>نتایج</w:t>
       </w:r>
     </w:p>
-    <w:bookmarkEnd w:id="0"/>
     <w:p>
       <w:pPr>
         <w:pStyle w:val="ListParagraph"/>
@@ -2320,7 +2318,7 @@
           <w:lang w:bidi="fa-IR"/>
         </w:rPr>
       </w:pPr>
-      <w:bookmarkStart w:id="1" w:name="_Toc484385529"/>
+      <w:bookmarkStart w:id="0" w:name="_Toc484385529"/>
       <w:r>
         <w:rPr>
           <w:rFonts w:hint="cs"/>
@@ -2330,7 +2328,7 @@
         <w:lastRenderedPageBreak/>
         <w:t>مقدمه</w:t>
       </w:r>
-      <w:bookmarkEnd w:id="1"/>
+      <w:bookmarkEnd w:id="0"/>
     </w:p>
     <w:p>
       <w:pPr>
@@ -6701,11 +6699,11 @@
         <w:pStyle w:val="Heading1"/>
         <w:spacing w:line="360" w:lineRule="auto"/>
         <w:rPr>
-          <w:rFonts w:cs="X Nazanin" w:hint="cs"/>
-          <w:lang w:bidi="fa-IR"/>
-        </w:rPr>
-      </w:pPr>
-      <w:bookmarkStart w:id="2" w:name="_Toc484385530"/>
+          <w:rFonts w:cs="X Nazanin"/>
+          <w:lang w:bidi="fa-IR"/>
+        </w:rPr>
+      </w:pPr>
+      <w:bookmarkStart w:id="1" w:name="_Toc484385530"/>
       <w:r>
         <w:rPr>
           <w:rFonts w:cs="X Nazanin" w:hint="cs"/>
@@ -6715,7 +6713,7 @@
         <w:lastRenderedPageBreak/>
         <w:t>مروری روش‌ها موجود و کار‌های قبلی</w:t>
       </w:r>
-      <w:bookmarkEnd w:id="2"/>
+      <w:bookmarkEnd w:id="1"/>
     </w:p>
     <w:p>
       <w:pPr>
@@ -6729,7 +6727,7 @@
           <w:lang w:bidi="fa-IR"/>
         </w:rPr>
       </w:pPr>
-      <w:bookmarkStart w:id="3" w:name="_Toc484385531"/>
+      <w:bookmarkStart w:id="2" w:name="_Toc484385531"/>
       <w:r>
         <w:rPr>
           <w:rStyle w:val="Heading2Char"/>
@@ -6738,7 +6736,7 @@
         </w:rPr>
         <w:t>مقدمه</w:t>
       </w:r>
-      <w:bookmarkEnd w:id="3"/>
+      <w:bookmarkEnd w:id="2"/>
     </w:p>
     <w:p>
       <w:pPr>
@@ -7025,7 +7023,7 @@
           <w:lang w:bidi="fa-IR"/>
         </w:rPr>
       </w:pPr>
-      <w:bookmarkStart w:id="4" w:name="_Toc484385532"/>
+      <w:bookmarkStart w:id="3" w:name="_Toc484385532"/>
       <w:r>
         <w:rPr>
           <w:rFonts w:hint="cs"/>
@@ -7037,7 +7035,7 @@
         <w:lastRenderedPageBreak/>
         <w:t>روش‌های مبتنی بر ویژگی‌های پنهان</w:t>
       </w:r>
-      <w:bookmarkEnd w:id="4"/>
+      <w:bookmarkEnd w:id="3"/>
     </w:p>
     <w:p>
       <w:pPr>
@@ -7673,7 +7671,7 @@
           <w:lang w:bidi="fa-IR"/>
         </w:rPr>
       </w:pPr>
-      <w:bookmarkStart w:id="5" w:name="_Toc484385533"/>
+      <w:bookmarkStart w:id="4" w:name="_Toc484385533"/>
       <w:r>
         <w:rPr>
           <w:rFonts w:hint="cs"/>
@@ -7685,7 +7683,7 @@
         <w:lastRenderedPageBreak/>
         <w:t>تقسیم‌بندی داده‌های پایگاه دانش</w:t>
       </w:r>
-      <w:bookmarkEnd w:id="5"/>
+      <w:bookmarkEnd w:id="4"/>
     </w:p>
     <w:p>
       <w:pPr>
@@ -8133,7 +8131,7 @@
         <w:spacing w:line="360" w:lineRule="auto"/>
         <w:jc w:val="both"/>
         <w:rPr>
-          <w:rFonts w:cs="X Nazanin" w:hint="cs"/>
+          <w:rFonts w:cs="X Nazanin"/>
           <w:szCs w:val="28"/>
           <w:rtl/>
           <w:lang w:bidi="fa-IR"/>
@@ -8301,7 +8299,7 @@
           <w:lang w:bidi="fa-IR"/>
         </w:rPr>
       </w:pPr>
-      <w:bookmarkStart w:id="6" w:name="_Toc484385534"/>
+      <w:bookmarkStart w:id="5" w:name="_Toc484385534"/>
       <w:r>
         <w:rPr>
           <w:rFonts w:hint="cs"/>
@@ -8313,7 +8311,7 @@
         <w:lastRenderedPageBreak/>
         <w:t>مراحل آموزش مدل</w:t>
       </w:r>
-      <w:bookmarkEnd w:id="6"/>
+      <w:bookmarkEnd w:id="5"/>
     </w:p>
     <w:p>
       <w:pPr>
@@ -9037,7 +9035,6 @@
         <w:spacing w:line="360" w:lineRule="auto"/>
         <w:jc w:val="both"/>
         <w:rPr>
-          <w:rFonts w:hint="cs"/>
           <w:rtl/>
           <w:lang w:bidi="fa-IR"/>
         </w:rPr>
@@ -9070,12 +9067,12 @@
         <w:pStyle w:val="Heading1"/>
         <w:spacing w:line="360" w:lineRule="auto"/>
         <w:rPr>
-          <w:rFonts w:cs="X Nazanin" w:hint="cs"/>
-          <w:rtl/>
-          <w:lang w:bidi="fa-IR"/>
-        </w:rPr>
-      </w:pPr>
-      <w:bookmarkStart w:id="7" w:name="_Toc484385535"/>
+          <w:rFonts w:cs="X Nazanin"/>
+          <w:rtl/>
+          <w:lang w:bidi="fa-IR"/>
+        </w:rPr>
+      </w:pPr>
+      <w:bookmarkStart w:id="6" w:name="_Toc484385535"/>
       <w:r>
         <w:rPr>
           <w:rFonts w:cs="X Nazanin"/>
@@ -9085,7 +9082,7 @@
         <w:lastRenderedPageBreak/>
         <w:t>روش‌های موجود</w:t>
       </w:r>
-      <w:bookmarkEnd w:id="7"/>
+      <w:bookmarkEnd w:id="6"/>
     </w:p>
     <w:p>
       <w:pPr>
@@ -9093,7 +9090,6 @@
         <w:spacing w:line="360" w:lineRule="auto"/>
         <w:jc w:val="both"/>
         <w:rPr>
-          <w:rFonts w:hint="cs"/>
           <w:szCs w:val="28"/>
           <w:rtl/>
           <w:lang w:bidi="fa-IR"/>
@@ -9115,7 +9111,6 @@
         <w:spacing w:line="360" w:lineRule="auto"/>
         <w:jc w:val="both"/>
         <w:rPr>
-          <w:rFonts w:hint="cs"/>
           <w:szCs w:val="28"/>
           <w:rtl/>
           <w:lang w:bidi="fa-IR"/>
@@ -9179,7 +9174,6 @@
         <w:spacing w:line="360" w:lineRule="auto"/>
         <w:jc w:val="both"/>
         <w:rPr>
-          <w:rFonts w:hint="cs"/>
           <w:szCs w:val="28"/>
           <w:rtl/>
           <w:lang w:bidi="fa-IR"/>
@@ -9247,7 +9241,6 @@
         <w:spacing w:line="360" w:lineRule="auto"/>
         <w:jc w:val="both"/>
         <w:rPr>
-          <w:rFonts w:hint="cs"/>
           <w:szCs w:val="28"/>
           <w:rtl/>
           <w:lang w:bidi="fa-IR"/>
@@ -9286,14 +9279,14 @@
         <w:pStyle w:val="Heading1"/>
         <w:spacing w:line="360" w:lineRule="auto"/>
         <w:rPr>
-          <w:rFonts w:cs="X Nazanin" w:hint="cs"/>
+          <w:rFonts w:cs="X Nazanin"/>
           <w:sz w:val="28"/>
           <w:szCs w:val="28"/>
           <w:rtl/>
           <w:lang w:bidi="fa-IR"/>
         </w:rPr>
       </w:pPr>
-      <w:bookmarkStart w:id="8" w:name="_Toc484385536"/>
+      <w:bookmarkStart w:id="7" w:name="_Toc484385536"/>
       <w:r>
         <w:rPr>
           <w:rFonts w:cs="X Nazanin" w:hint="cs"/>
@@ -9325,7 +9318,7 @@
         </w:rPr>
         <w:t xml:space="preserve"> رسکال</w:t>
       </w:r>
-      <w:bookmarkEnd w:id="8"/>
+      <w:bookmarkEnd w:id="7"/>
     </w:p>
     <w:p>
       <w:pPr>
@@ -9333,7 +9326,7 @@
         <w:spacing w:line="360" w:lineRule="auto"/>
         <w:jc w:val="both"/>
         <w:rPr>
-          <w:rFonts w:cs="X Nazanin" w:hint="cs"/>
+          <w:rFonts w:cs="X Nazanin"/>
           <w:szCs w:val="28"/>
           <w:rtl/>
           <w:lang w:bidi="fa-IR"/>
@@ -9417,7 +9410,7 @@
         <w:spacing w:line="360" w:lineRule="auto"/>
         <w:jc w:val="both"/>
         <w:rPr>
-          <w:rFonts w:cs="X Nazanin" w:hint="cs"/>
+          <w:rFonts w:cs="X Nazanin"/>
           <w:szCs w:val="28"/>
           <w:rtl/>
           <w:lang w:bidi="fa-IR"/>
@@ -10449,7 +10442,7 @@
         <w:spacing w:line="360" w:lineRule="auto"/>
         <w:jc w:val="both"/>
         <w:rPr>
-          <w:rFonts w:cs="X Nazanin" w:hint="cs"/>
+          <w:rFonts w:cs="X Nazanin"/>
           <w:szCs w:val="28"/>
           <w:rtl/>
           <w:lang w:bidi="fa-IR"/>
@@ -11003,7 +10996,7 @@
         <w:spacing w:line="360" w:lineRule="auto"/>
         <w:jc w:val="both"/>
         <w:rPr>
-          <w:rFonts w:cs="X Nazanin" w:hint="cs"/>
+          <w:rFonts w:cs="X Nazanin"/>
           <w:szCs w:val="28"/>
           <w:rtl/>
           <w:lang w:bidi="fa-IR"/>
@@ -11071,7 +11064,7 @@
         <w:spacing w:line="360" w:lineRule="auto"/>
         <w:jc w:val="both"/>
         <w:rPr>
-          <w:rFonts w:cs="X Nazanin" w:hint="cs"/>
+          <w:rFonts w:cs="X Nazanin"/>
           <w:szCs w:val="28"/>
           <w:rtl/>
           <w:lang w:bidi="fa-IR"/>
@@ -11084,7 +11077,7 @@
         <w:spacing w:line="360" w:lineRule="auto"/>
         <w:jc w:val="both"/>
         <w:rPr>
-          <w:rFonts w:cs="X Nazanin" w:hint="cs"/>
+          <w:rFonts w:cs="X Nazanin"/>
           <w:szCs w:val="28"/>
           <w:rtl/>
           <w:lang w:bidi="fa-IR"/>
@@ -11515,7 +11508,7 @@
         <w:spacing w:line="360" w:lineRule="auto"/>
         <w:jc w:val="both"/>
         <w:rPr>
-          <w:rFonts w:cs="X Nazanin" w:hint="cs"/>
+          <w:rFonts w:cs="X Nazanin"/>
           <w:szCs w:val="28"/>
           <w:lang w:bidi="fa-IR"/>
         </w:rPr>
@@ -11964,14 +11957,14 @@
         <w:pStyle w:val="Heading1"/>
         <w:spacing w:line="360" w:lineRule="auto"/>
         <w:rPr>
-          <w:rFonts w:cs="X Nazanin" w:hint="cs"/>
+          <w:rFonts w:cs="X Nazanin"/>
           <w:sz w:val="28"/>
           <w:szCs w:val="28"/>
           <w:rtl/>
           <w:lang w:bidi="fa-IR"/>
         </w:rPr>
       </w:pPr>
-      <w:bookmarkStart w:id="9" w:name="_Toc484385537"/>
+      <w:bookmarkStart w:id="8" w:name="_Toc484385537"/>
       <w:r>
         <w:rPr>
           <w:rFonts w:cs="X Nazanin" w:hint="cs"/>
@@ -11998,7 +11991,7 @@
         </w:rPr>
         <w:footnoteReference w:id="24"/>
       </w:r>
-      <w:bookmarkEnd w:id="9"/>
+      <w:bookmarkEnd w:id="8"/>
     </w:p>
     <w:p>
       <w:pPr>
@@ -12006,7 +11999,7 @@
         <w:spacing w:line="360" w:lineRule="auto"/>
         <w:jc w:val="both"/>
         <w:rPr>
-          <w:rFonts w:cs="X Nazanin" w:hint="cs"/>
+          <w:rFonts w:cs="X Nazanin"/>
           <w:szCs w:val="28"/>
           <w:rtl/>
           <w:lang w:bidi="fa-IR"/>
@@ -12028,7 +12021,6 @@
         <w:spacing w:line="360" w:lineRule="auto"/>
         <w:jc w:val="both"/>
         <w:rPr>
-          <w:rFonts w:hint="cs"/>
           <w:szCs w:val="28"/>
           <w:rtl/>
           <w:lang w:bidi="fa-IR"/>
@@ -12096,7 +12088,7 @@
         <w:spacing w:line="360" w:lineRule="auto"/>
         <w:jc w:val="both"/>
         <w:rPr>
-          <w:rFonts w:cs="X Nazanin" w:hint="cs"/>
+          <w:rFonts w:cs="X Nazanin"/>
           <w:szCs w:val="28"/>
           <w:rtl/>
           <w:lang w:bidi="fa-IR"/>
@@ -12320,16 +12312,15 @@
         <w:spacing w:line="360" w:lineRule="auto"/>
         <w:jc w:val="both"/>
         <w:rPr>
-          <w:rFonts w:hint="cs"/>
-          <w:szCs w:val="28"/>
-          <w:rtl/>
-          <w:lang w:bidi="fa-IR"/>
-        </w:rPr>
-      </w:pPr>
-      <w:r>
-        <w:rPr>
-          <w:szCs w:val="28"/>
-          <w:lang w:bidi="fa-IR"/>
+          <w:szCs w:val="28"/>
+          <w:rtl/>
+          <w:lang w:bidi="fa-IR"/>
+        </w:rPr>
+      </w:pPr>
+      <w:r>
+        <w:rPr>
+          <w:noProof/>
+          <w:szCs w:val="28"/>
         </w:rPr>
         <w:drawing>
           <wp:inline distT="0" distB="0" distL="0" distR="0" wp14:anchorId="42FBAC83" wp14:editId="411F2BAE">
@@ -12374,7 +12365,7 @@
         <w:spacing w:line="360" w:lineRule="auto"/>
         <w:jc w:val="both"/>
         <w:rPr>
-          <w:rFonts w:cs="X Nazanin" w:hint="cs"/>
+          <w:rFonts w:cs="X Nazanin"/>
           <w:szCs w:val="28"/>
           <w:rtl/>
           <w:lang w:bidi="fa-IR"/>
@@ -12397,7 +12388,7 @@
         <w:spacing w:line="360" w:lineRule="auto"/>
         <w:jc w:val="both"/>
         <w:rPr>
-          <w:rFonts w:cs="X Nazanin" w:hint="cs"/>
+          <w:rFonts w:cs="X Nazanin"/>
           <w:szCs w:val="28"/>
           <w:rtl/>
           <w:lang w:bidi="fa-IR"/>
@@ -12456,7 +12447,7 @@
         <w:spacing w:line="360" w:lineRule="auto"/>
         <w:jc w:val="both"/>
         <w:rPr>
-          <w:rFonts w:cs="X Nazanin" w:hint="cs"/>
+          <w:rFonts w:cs="X Nazanin"/>
           <w:sz w:val="32"/>
           <w:szCs w:val="32"/>
           <w:rtl/>
@@ -12510,7 +12501,7 @@
         <w:spacing w:line="360" w:lineRule="auto"/>
         <w:jc w:val="both"/>
         <w:rPr>
-          <w:rFonts w:cs="X Nazanin" w:hint="cs"/>
+          <w:rFonts w:cs="X Nazanin"/>
           <w:szCs w:val="28"/>
           <w:rtl/>
           <w:lang w:bidi="fa-IR"/>
@@ -12558,7 +12549,6 @@
         <w:spacing w:line="360" w:lineRule="auto"/>
         <w:jc w:val="center"/>
         <w:rPr>
-          <w:rFonts w:hint="cs"/>
           <w:szCs w:val="28"/>
           <w:rtl/>
           <w:lang w:bidi="fa-IR"/>
@@ -12861,7 +12851,7 @@
         <w:spacing w:line="360" w:lineRule="auto"/>
         <w:jc w:val="both"/>
         <w:rPr>
-          <w:rFonts w:cs="X Nazanin" w:hint="cs"/>
+          <w:rFonts w:cs="X Nazanin"/>
           <w:szCs w:val="28"/>
           <w:rtl/>
           <w:lang w:bidi="fa-IR"/>
@@ -13018,7 +13008,7 @@
         <w:spacing w:line="360" w:lineRule="auto"/>
         <w:jc w:val="both"/>
         <w:rPr>
-          <w:rFonts w:cs="X Nazanin" w:hint="cs"/>
+          <w:rFonts w:cs="X Nazanin"/>
           <w:sz w:val="32"/>
           <w:szCs w:val="32"/>
           <w:rtl/>
@@ -13071,7 +13061,7 @@
         <w:spacing w:line="360" w:lineRule="auto"/>
         <w:jc w:val="both"/>
         <w:rPr>
-          <w:rFonts w:cs="X Nazanin" w:hint="cs"/>
+          <w:rFonts w:cs="X Nazanin"/>
           <w:szCs w:val="28"/>
           <w:rtl/>
           <w:lang w:bidi="fa-IR"/>
@@ -13230,7 +13220,7 @@
         <w:spacing w:line="360" w:lineRule="auto"/>
         <w:jc w:val="center"/>
         <w:rPr>
-          <w:rFonts w:cs="X Nazanin" w:hint="cs"/>
+          <w:rFonts w:cs="X Nazanin"/>
           <w:szCs w:val="28"/>
           <w:rtl/>
           <w:lang w:bidi="fa-IR"/>
@@ -13298,7 +13288,7 @@
         <w:spacing w:line="360" w:lineRule="auto"/>
         <w:jc w:val="both"/>
         <w:rPr>
-          <w:rFonts w:cs="X Nazanin" w:hint="cs"/>
+          <w:rFonts w:cs="X Nazanin"/>
           <w:szCs w:val="28"/>
           <w:rtl/>
           <w:lang w:bidi="fa-IR"/>
@@ -13389,7 +13379,7 @@
         <w:spacing w:line="360" w:lineRule="auto"/>
         <w:jc w:val="both"/>
         <w:rPr>
-          <w:rFonts w:cs="X Nazanin" w:hint="cs"/>
+          <w:rFonts w:cs="X Nazanin"/>
           <w:szCs w:val="28"/>
           <w:rtl/>
           <w:lang w:bidi="fa-IR"/>
@@ -13458,7 +13448,7 @@
         <w:spacing w:line="360" w:lineRule="auto"/>
         <w:jc w:val="both"/>
         <w:rPr>
-          <w:rFonts w:cs="X Nazanin" w:hint="cs"/>
+          <w:rFonts w:cs="X Nazanin"/>
           <w:szCs w:val="28"/>
           <w:rtl/>
           <w:lang w:bidi="fa-IR"/>
@@ -13620,7 +13610,7 @@
         <w:spacing w:line="360" w:lineRule="auto"/>
         <w:jc w:val="both"/>
         <w:rPr>
-          <w:rFonts w:cs="X Nazanin" w:hint="cs"/>
+          <w:rFonts w:cs="X Nazanin"/>
           <w:szCs w:val="28"/>
           <w:rtl/>
           <w:lang w:bidi="fa-IR"/>
@@ -13688,7 +13678,7 @@
         <w:spacing w:line="360" w:lineRule="auto"/>
         <w:jc w:val="both"/>
         <w:rPr>
-          <w:rFonts w:cs="X Nazanin" w:hint="cs"/>
+          <w:rFonts w:cs="X Nazanin"/>
           <w:rtl/>
           <w:lang w:bidi="fa-IR"/>
         </w:rPr>
@@ -13783,7 +13773,7 @@
         <w:spacing w:line="360" w:lineRule="auto"/>
         <w:jc w:val="center"/>
         <w:rPr>
-          <w:rFonts w:cs="X Nazanin" w:hint="cs"/>
+          <w:rFonts w:cs="X Nazanin"/>
           <w:szCs w:val="28"/>
           <w:rtl/>
           <w:lang w:bidi="fa-IR"/>
@@ -13850,7 +13840,7 @@
         <w:spacing w:line="360" w:lineRule="auto"/>
         <w:jc w:val="both"/>
         <w:rPr>
-          <w:rFonts w:cs="X Nazanin" w:hint="cs"/>
+          <w:rFonts w:cs="X Nazanin"/>
           <w:rtl/>
           <w:lang w:bidi="fa-IR"/>
         </w:rPr>
@@ -13956,7 +13946,7 @@
         <w:spacing w:line="360" w:lineRule="auto"/>
         <w:jc w:val="both"/>
         <w:rPr>
-          <w:rFonts w:cs="X Nazanin" w:hint="cs"/>
+          <w:rFonts w:cs="X Nazanin"/>
           <w:rtl/>
           <w:lang w:bidi="fa-IR"/>
         </w:rPr>
@@ -14102,14 +14092,14 @@
         <w:pStyle w:val="Heading1"/>
         <w:spacing w:line="360" w:lineRule="auto"/>
         <w:rPr>
-          <w:rFonts w:cs="X Nazanin" w:hint="cs"/>
+          <w:rFonts w:cs="X Nazanin"/>
           <w:sz w:val="28"/>
           <w:szCs w:val="28"/>
           <w:rtl/>
           <w:lang w:bidi="fa-IR"/>
         </w:rPr>
       </w:pPr>
-      <w:bookmarkStart w:id="10" w:name="_Toc484385538"/>
+      <w:bookmarkStart w:id="9" w:name="_Toc484385538"/>
       <w:r>
         <w:rPr>
           <w:rFonts w:cs="X Nazanin" w:hint="cs"/>
@@ -14128,7 +14118,7 @@
         </w:rPr>
         <w:footnoteReference w:id="34"/>
       </w:r>
-      <w:bookmarkEnd w:id="10"/>
+      <w:bookmarkEnd w:id="9"/>
     </w:p>
     <w:p>
       <w:pPr>
@@ -14380,7 +14370,7 @@
         <w:spacing w:line="360" w:lineRule="auto"/>
         <w:jc w:val="both"/>
         <w:rPr>
-          <w:rFonts w:cs="X Nazanin" w:hint="cs"/>
+          <w:rFonts w:cs="X Nazanin"/>
           <w:szCs w:val="28"/>
           <w:rtl/>
           <w:lang w:bidi="fa-IR"/>
@@ -14481,7 +14471,7 @@
         <w:spacing w:line="360" w:lineRule="auto"/>
         <w:jc w:val="center"/>
         <w:rPr>
-          <w:rFonts w:cs="X Nazanin" w:hint="cs"/>
+          <w:rFonts w:cs="X Nazanin"/>
           <w:szCs w:val="28"/>
           <w:rtl/>
           <w:lang w:bidi="fa-IR"/>
@@ -14655,7 +14645,7 @@
         <w:spacing w:line="360" w:lineRule="auto"/>
         <w:jc w:val="both"/>
         <w:rPr>
-          <w:rFonts w:cs="X Nazanin" w:hint="cs"/>
+          <w:rFonts w:cs="X Nazanin"/>
           <w:szCs w:val="28"/>
           <w:rtl/>
           <w:lang w:bidi="fa-IR"/>
@@ -14857,17 +14847,17 @@
         <w:spacing w:line="360" w:lineRule="auto"/>
         <w:jc w:val="both"/>
         <w:rPr>
-          <w:rFonts w:cs="X Nazanin" w:hint="cs"/>
-          <w:szCs w:val="28"/>
-          <w:rtl/>
-          <w:lang w:bidi="fa-IR"/>
-        </w:rPr>
-      </w:pPr>
-      <w:r>
-        <w:rPr>
-          <w:rFonts w:cs="X Nazanin"/>
-          <w:szCs w:val="28"/>
-          <w:lang w:bidi="fa-IR"/>
+          <w:rFonts w:cs="X Nazanin"/>
+          <w:szCs w:val="28"/>
+          <w:rtl/>
+          <w:lang w:bidi="fa-IR"/>
+        </w:rPr>
+      </w:pPr>
+      <w:r>
+        <w:rPr>
+          <w:rFonts w:cs="X Nazanin"/>
+          <w:noProof/>
+          <w:szCs w:val="28"/>
         </w:rPr>
         <w:drawing>
           <wp:inline distT="0" distB="0" distL="0" distR="0" wp14:anchorId="0232D31C" wp14:editId="72D99CD4">
@@ -14912,17 +14902,17 @@
         <w:spacing w:line="360" w:lineRule="auto"/>
         <w:jc w:val="both"/>
         <w:rPr>
-          <w:rFonts w:cs="X Nazanin" w:hint="cs"/>
-          <w:szCs w:val="28"/>
-          <w:rtl/>
-          <w:lang w:bidi="fa-IR"/>
-        </w:rPr>
-      </w:pPr>
-      <w:r>
-        <w:rPr>
-          <w:rFonts w:cs="X Nazanin"/>
-          <w:szCs w:val="28"/>
-          <w:lang w:bidi="fa-IR"/>
+          <w:rFonts w:cs="X Nazanin"/>
+          <w:szCs w:val="28"/>
+          <w:rtl/>
+          <w:lang w:bidi="fa-IR"/>
+        </w:rPr>
+      </w:pPr>
+      <w:r>
+        <w:rPr>
+          <w:rFonts w:cs="X Nazanin"/>
+          <w:noProof/>
+          <w:szCs w:val="28"/>
         </w:rPr>
         <w:drawing>
           <wp:inline distT="0" distB="0" distL="0" distR="0" wp14:anchorId="08071FFC" wp14:editId="1462B861">
@@ -14988,7 +14978,7 @@
         <w:spacing w:line="360" w:lineRule="auto"/>
         <w:jc w:val="both"/>
         <w:rPr>
-          <w:rFonts w:cs="X Nazanin" w:hint="cs"/>
+          <w:rFonts w:cs="X Nazanin"/>
           <w:szCs w:val="28"/>
           <w:rtl/>
           <w:lang w:bidi="fa-IR"/>
@@ -15044,7 +15034,7 @@
         <w:spacing w:line="360" w:lineRule="auto"/>
         <w:jc w:val="both"/>
         <w:rPr>
-          <w:rFonts w:cs="X Nazanin" w:hint="cs"/>
+          <w:rFonts w:cs="X Nazanin"/>
           <w:szCs w:val="28"/>
           <w:rtl/>
           <w:lang w:bidi="fa-IR"/>
@@ -15222,7 +15212,7 @@
         <w:spacing w:line="360" w:lineRule="auto"/>
         <w:jc w:val="both"/>
         <w:rPr>
-          <w:rFonts w:cs="X Nazanin" w:hint="cs"/>
+          <w:rFonts w:cs="X Nazanin"/>
           <w:szCs w:val="28"/>
           <w:rtl/>
           <w:lang w:bidi="fa-IR"/>
@@ -15290,7 +15280,7 @@
         <w:spacing w:line="360" w:lineRule="auto"/>
         <w:jc w:val="both"/>
         <w:rPr>
-          <w:rFonts w:cs="X Nazanin" w:hint="cs"/>
+          <w:rFonts w:cs="X Nazanin"/>
           <w:szCs w:val="28"/>
           <w:rtl/>
           <w:lang w:bidi="fa-IR"/>
@@ -15339,7 +15329,7 @@
         <w:spacing w:line="360" w:lineRule="auto"/>
         <w:jc w:val="both"/>
         <w:rPr>
-          <w:rFonts w:cs="X Nazanin" w:hint="cs"/>
+          <w:rFonts w:cs="X Nazanin"/>
           <w:szCs w:val="28"/>
           <w:rtl/>
           <w:lang w:bidi="fa-IR"/>
@@ -15463,17 +15453,17 @@
         <w:spacing w:line="360" w:lineRule="auto"/>
         <w:jc w:val="both"/>
         <w:rPr>
-          <w:rFonts w:cs="X Nazanin" w:hint="cs"/>
-          <w:szCs w:val="28"/>
-          <w:rtl/>
-          <w:lang w:bidi="fa-IR"/>
-        </w:rPr>
-      </w:pPr>
-      <w:r>
-        <w:rPr>
-          <w:rFonts w:cs="X Nazanin"/>
-          <w:szCs w:val="28"/>
-          <w:lang w:bidi="fa-IR"/>
+          <w:rFonts w:cs="X Nazanin"/>
+          <w:szCs w:val="28"/>
+          <w:rtl/>
+          <w:lang w:bidi="fa-IR"/>
+        </w:rPr>
+      </w:pPr>
+      <w:r>
+        <w:rPr>
+          <w:rFonts w:cs="X Nazanin"/>
+          <w:noProof/>
+          <w:szCs w:val="28"/>
         </w:rPr>
         <w:drawing>
           <wp:inline distT="0" distB="0" distL="0" distR="0" wp14:anchorId="21D968B0" wp14:editId="3722D732">
@@ -15518,7 +15508,7 @@
         <w:spacing w:line="360" w:lineRule="auto"/>
         <w:jc w:val="both"/>
         <w:rPr>
-          <w:rFonts w:cs="X Nazanin" w:hint="cs"/>
+          <w:rFonts w:cs="X Nazanin"/>
           <w:szCs w:val="28"/>
           <w:rtl/>
           <w:lang w:bidi="fa-IR"/>
@@ -15654,7 +15644,7 @@
         <w:spacing w:line="360" w:lineRule="auto"/>
         <w:jc w:val="both"/>
         <w:rPr>
-          <w:rFonts w:cs="X Nazanin" w:hint="cs"/>
+          <w:rFonts w:cs="X Nazanin"/>
           <w:szCs w:val="28"/>
           <w:rtl/>
           <w:lang w:bidi="fa-IR"/>
@@ -15686,7 +15676,7 @@
         <w:spacing w:line="360" w:lineRule="auto"/>
         <w:jc w:val="both"/>
         <w:rPr>
-          <w:rFonts w:cs="X Nazanin" w:hint="cs"/>
+          <w:rFonts w:cs="X Nazanin"/>
           <w:szCs w:val="28"/>
           <w:rtl/>
           <w:lang w:bidi="fa-IR"/>
@@ -15725,7 +15715,7 @@
         <w:spacing w:line="360" w:lineRule="auto"/>
         <w:jc w:val="both"/>
         <w:rPr>
-          <w:rFonts w:cs="X Nazanin" w:hint="cs"/>
+          <w:rFonts w:cs="X Nazanin"/>
           <w:szCs w:val="28"/>
           <w:rtl/>
           <w:lang w:bidi="fa-IR"/>
@@ -15764,17 +15754,17 @@
         <w:spacing w:line="360" w:lineRule="auto"/>
         <w:jc w:val="both"/>
         <w:rPr>
-          <w:rFonts w:cs="X Nazanin" w:hint="cs"/>
-          <w:szCs w:val="28"/>
-          <w:rtl/>
-          <w:lang w:bidi="fa-IR"/>
-        </w:rPr>
-      </w:pPr>
-      <w:r>
-        <w:rPr>
-          <w:rFonts w:cs="X Nazanin"/>
-          <w:szCs w:val="28"/>
-          <w:lang w:bidi="fa-IR"/>
+          <w:rFonts w:cs="X Nazanin"/>
+          <w:szCs w:val="28"/>
+          <w:rtl/>
+          <w:lang w:bidi="fa-IR"/>
+        </w:rPr>
+      </w:pPr>
+      <w:r>
+        <w:rPr>
+          <w:rFonts w:cs="X Nazanin"/>
+          <w:noProof/>
+          <w:szCs w:val="28"/>
         </w:rPr>
         <w:drawing>
           <wp:inline distT="0" distB="0" distL="0" distR="0" wp14:anchorId="531DC1E0" wp14:editId="6517DA42">
@@ -15815,8 +15805,8 @@
       <w:r>
         <w:rPr>
           <w:rFonts w:cs="X Nazanin"/>
-          <w:szCs w:val="28"/>
-          <w:lang w:bidi="fa-IR"/>
+          <w:noProof/>
+          <w:szCs w:val="28"/>
         </w:rPr>
         <w:drawing>
           <wp:inline distT="0" distB="0" distL="0" distR="0" wp14:anchorId="27B27DE5" wp14:editId="5D8370A8">
@@ -15861,7 +15851,7 @@
         <w:spacing w:line="360" w:lineRule="auto"/>
         <w:jc w:val="both"/>
         <w:rPr>
-          <w:rFonts w:cs="X Nazanin" w:hint="cs"/>
+          <w:rFonts w:cs="X Nazanin"/>
           <w:szCs w:val="28"/>
           <w:rtl/>
           <w:lang w:bidi="fa-IR"/>
@@ -15972,8 +15962,8 @@
       <w:r>
         <w:rPr>
           <w:rFonts w:cs="X Nazanin"/>
-          <w:szCs w:val="28"/>
-          <w:lang w:bidi="fa-IR"/>
+          <w:noProof/>
+          <w:szCs w:val="28"/>
         </w:rPr>
         <w:lastRenderedPageBreak/>
         <w:drawing>
@@ -16084,7 +16074,7 @@
         <w:spacing w:line="360" w:lineRule="auto"/>
         <w:jc w:val="both"/>
         <w:rPr>
-          <w:rFonts w:cs="X Nazanin" w:hint="cs"/>
+          <w:rFonts w:cs="X Nazanin"/>
           <w:szCs w:val="28"/>
           <w:rtl/>
           <w:lang w:bidi="fa-IR"/>
@@ -16114,8 +16104,8 @@
       <w:r>
         <w:rPr>
           <w:rFonts w:cs="X Nazanin"/>
-          <w:szCs w:val="28"/>
-          <w:lang w:bidi="fa-IR"/>
+          <w:noProof/>
+          <w:szCs w:val="28"/>
         </w:rPr>
         <w:drawing>
           <wp:inline distT="0" distB="0" distL="0" distR="0" wp14:anchorId="0CEB467D" wp14:editId="3F42997E">
@@ -16178,7 +16168,7 @@
         <w:spacing w:line="360" w:lineRule="auto"/>
         <w:jc w:val="both"/>
         <w:rPr>
-          <w:rFonts w:cs="X Nazanin" w:hint="cs"/>
+          <w:rFonts w:cs="X Nazanin"/>
           <w:szCs w:val="28"/>
           <w:rtl/>
           <w:lang w:bidi="fa-IR"/>
@@ -16201,7 +16191,7 @@
         <w:spacing w:line="360" w:lineRule="auto"/>
         <w:jc w:val="both"/>
         <w:rPr>
-          <w:rFonts w:cs="X Nazanin" w:hint="cs"/>
+          <w:rFonts w:cs="X Nazanin"/>
           <w:szCs w:val="28"/>
           <w:rtl/>
           <w:lang w:bidi="fa-IR"/>
@@ -16317,7 +16307,7 @@
         <w:spacing w:line="360" w:lineRule="auto"/>
         <w:jc w:val="both"/>
         <w:rPr>
-          <w:rFonts w:cs="X Nazanin" w:hint="cs"/>
+          <w:rFonts w:cs="X Nazanin"/>
           <w:szCs w:val="28"/>
           <w:rtl/>
           <w:lang w:bidi="fa-IR"/>
@@ -16382,7 +16372,7 @@
         <w:spacing w:line="360" w:lineRule="auto"/>
         <w:jc w:val="both"/>
         <w:rPr>
-          <w:rFonts w:cs="X Nazanin" w:hint="cs"/>
+          <w:rFonts w:cs="X Nazanin"/>
           <w:szCs w:val="28"/>
           <w:rtl/>
           <w:lang w:bidi="fa-IR"/>
@@ -16404,7 +16394,7 @@
         <w:spacing w:line="360" w:lineRule="auto"/>
         <w:jc w:val="both"/>
         <w:rPr>
-          <w:rFonts w:cs="X Nazanin" w:hint="cs"/>
+          <w:rFonts w:cs="X Nazanin"/>
           <w:szCs w:val="28"/>
           <w:rtl/>
           <w:lang w:bidi="fa-IR"/>
@@ -16453,7 +16443,7 @@
         </w:rPr>
         <w:t xml:space="preserve"> بعدی در نظر گرفتیم. پس تعداد پارامتر‌هایی که در این روش نیاز است که آموزش دهیم از مرتبه‌ی</w:t>
       </w:r>
-      <w:bookmarkStart w:id="11" w:name="OLE_LINK1"/>
+      <w:bookmarkStart w:id="10" w:name="OLE_LINK1"/>
       <w:r>
         <w:rPr>
           <w:rFonts w:cs="X Nazanin" w:hint="cs"/>
@@ -16522,67 +16512,67 @@
         </w:rPr>
         <w:t>)</w:t>
       </w:r>
+      <w:bookmarkEnd w:id="10"/>
+      <w:r>
+        <w:rPr>
+          <w:rFonts w:cs="X Nazanin" w:hint="cs"/>
+          <w:szCs w:val="28"/>
+          <w:rtl/>
+          <w:lang w:bidi="fa-IR"/>
+        </w:rPr>
+        <w:t xml:space="preserve"> است. در آزمایشات تعداد ابعادی که بهترین نتیجه را بدست می‌دهد </w:t>
+      </w:r>
+      <w:r>
+        <w:rPr>
+          <w:rFonts w:cs="X Nazanin"/>
+          <w:szCs w:val="28"/>
+          <w:lang w:bidi="fa-IR"/>
+        </w:rPr>
+        <w:t>d=250</w:t>
+      </w:r>
+      <w:r>
+        <w:rPr>
+          <w:rFonts w:cs="X Nazanin" w:hint="cs"/>
+          <w:szCs w:val="28"/>
+          <w:rtl/>
+          <w:lang w:bidi="fa-IR"/>
+        </w:rPr>
+        <w:t xml:space="preserve"> است. اگر ابعاد مساله را ۲۵۰ در نظر بگیر باید به تعداد ۸۸میلیون پارامتر آموزش داده شود </w:t>
+      </w:r>
+      <w:r>
+        <w:rPr>
+          <w:rFonts w:cs="X Nazanin"/>
+          <w:szCs w:val="28"/>
+          <w:lang w:bidi="fa-IR"/>
+        </w:rPr>
+        <w:t>(ned + nrd2 =</w:t>
+      </w:r>
+      <w:r>
+        <w:rPr>
+          <w:rFonts w:cs="X Nazanin"/>
+          <w:szCs w:val="28"/>
+          <w:lang w:bidi="fa-IR"/>
+        </w:rPr>
+        <w:t xml:space="preserve"> </w:t>
+      </w:r>
+      <w:bookmarkStart w:id="11" w:name="OLE_LINK2"/>
+      <w:r>
+        <w:rPr>
+          <w:rFonts w:cs="X Nazanin"/>
+          <w:szCs w:val="28"/>
+          <w:lang w:bidi="fa-IR"/>
+        </w:rPr>
+        <w:t>15k*250 + 1.3k*250*250 =</w:t>
+      </w:r>
+      <w:r>
+        <w:rPr>
+          <w:rFonts w:cs="X Nazanin"/>
+          <w:szCs w:val="28"/>
+          <w:lang w:bidi="fa-IR"/>
+        </w:rPr>
+        <w:t xml:space="preserve"> 88m</w:t>
+      </w:r>
       <w:bookmarkEnd w:id="11"/>
-      <w:r>
-        <w:rPr>
-          <w:rFonts w:cs="X Nazanin" w:hint="cs"/>
-          <w:szCs w:val="28"/>
-          <w:rtl/>
-          <w:lang w:bidi="fa-IR"/>
-        </w:rPr>
-        <w:t xml:space="preserve"> است. در آزمایشات تعداد ابعادی که بهترین نتیجه را بدست می‌دهد </w:t>
-      </w:r>
-      <w:r>
-        <w:rPr>
-          <w:rFonts w:cs="X Nazanin"/>
-          <w:szCs w:val="28"/>
-          <w:lang w:bidi="fa-IR"/>
-        </w:rPr>
-        <w:t>d=250</w:t>
-      </w:r>
-      <w:r>
-        <w:rPr>
-          <w:rFonts w:cs="X Nazanin" w:hint="cs"/>
-          <w:szCs w:val="28"/>
-          <w:rtl/>
-          <w:lang w:bidi="fa-IR"/>
-        </w:rPr>
-        <w:t xml:space="preserve"> است. اگر ابعاد مساله را ۲۵۰ در نظر بگیر باید به تعداد ۸۸میلیون پارامتر آموزش داده شود </w:t>
-      </w:r>
-      <w:r>
-        <w:rPr>
-          <w:rFonts w:cs="X Nazanin"/>
-          <w:szCs w:val="28"/>
-          <w:lang w:bidi="fa-IR"/>
-        </w:rPr>
-        <w:t>(ned + nrd2 =</w:t>
-      </w:r>
-      <w:r>
-        <w:rPr>
-          <w:rFonts w:cs="X Nazanin"/>
-          <w:szCs w:val="28"/>
-          <w:lang w:bidi="fa-IR"/>
-        </w:rPr>
-        <w:t xml:space="preserve"> </w:t>
-      </w:r>
-      <w:bookmarkStart w:id="12" w:name="OLE_LINK2"/>
-      <w:r>
-        <w:rPr>
-          <w:rFonts w:cs="X Nazanin"/>
-          <w:szCs w:val="28"/>
-          <w:lang w:bidi="fa-IR"/>
-        </w:rPr>
-        <w:t>15k*250 + 1.3k*250*250 =</w:t>
-      </w:r>
-      <w:r>
-        <w:rPr>
-          <w:rFonts w:cs="X Nazanin"/>
-          <w:szCs w:val="28"/>
-          <w:lang w:bidi="fa-IR"/>
-        </w:rPr>
-        <w:t xml:space="preserve"> 88m</w:t>
-      </w:r>
-      <w:bookmarkEnd w:id="12"/>
       <w:r>
         <w:rPr>
           <w:rFonts w:cs="X Nazanin"/>
@@ -16607,7 +16597,7 @@
         <w:spacing w:line="360" w:lineRule="auto"/>
         <w:jc w:val="both"/>
         <w:rPr>
-          <w:rFonts w:cs="X Nazanin" w:hint="cs"/>
+          <w:rFonts w:cs="X Nazanin"/>
           <w:szCs w:val="28"/>
           <w:rtl/>
           <w:lang w:bidi="fa-IR"/>
@@ -16620,7 +16610,7 @@
         <w:spacing w:line="360" w:lineRule="auto"/>
         <w:jc w:val="both"/>
         <w:rPr>
-          <w:rFonts w:cs="X Nazanin" w:hint="cs"/>
+          <w:rFonts w:cs="X Nazanin"/>
           <w:szCs w:val="28"/>
           <w:rtl/>
           <w:lang w:bidi="fa-IR"/>
@@ -16676,7 +16666,7 @@
         <w:spacing w:line="360" w:lineRule="auto"/>
         <w:jc w:val="both"/>
         <w:rPr>
-          <w:rFonts w:cs="X Nazanin" w:hint="cs"/>
+          <w:rFonts w:cs="X Nazanin"/>
           <w:szCs w:val="28"/>
           <w:rtl/>
           <w:lang w:bidi="fa-IR"/>
@@ -17050,7 +17040,7 @@
         <w:spacing w:line="360" w:lineRule="auto"/>
         <w:jc w:val="both"/>
         <w:rPr>
-          <w:rFonts w:cs="X Nazanin" w:hint="cs"/>
+          <w:rFonts w:cs="X Nazanin"/>
           <w:color w:val="FF0000"/>
           <w:szCs w:val="28"/>
           <w:rtl/>
@@ -17119,7 +17109,7 @@
         <w:spacing w:line="360" w:lineRule="auto"/>
         <w:jc w:val="both"/>
         <w:rPr>
-          <w:rFonts w:cs="X Nazanin" w:hint="cs"/>
+          <w:rFonts w:cs="X Nazanin"/>
           <w:color w:val="FF0000"/>
           <w:szCs w:val="28"/>
           <w:rtl/>
@@ -17165,7 +17155,7 @@
         <w:spacing w:line="360" w:lineRule="auto"/>
         <w:jc w:val="both"/>
         <w:rPr>
-          <w:rFonts w:cs="X Nazanin" w:hint="cs"/>
+          <w:rFonts w:cs="X Nazanin"/>
           <w:szCs w:val="28"/>
           <w:rtl/>
           <w:lang w:bidi="fa-IR"/>
@@ -17383,7 +17373,7 @@
         <w:spacing w:line="360" w:lineRule="auto"/>
         <w:jc w:val="both"/>
         <w:rPr>
-          <w:rFonts w:cs="X Nazanin" w:hint="cs"/>
+          <w:rFonts w:cs="X Nazanin"/>
           <w:szCs w:val="28"/>
           <w:rtl/>
           <w:lang w:bidi="fa-IR"/>
@@ -17396,7 +17386,7 @@
         <w:spacing w:line="360" w:lineRule="auto"/>
         <w:jc w:val="both"/>
         <w:rPr>
-          <w:rFonts w:cs="X Nazanin" w:hint="cs"/>
+          <w:rFonts w:cs="X Nazanin"/>
           <w:szCs w:val="28"/>
           <w:rtl/>
           <w:lang w:bidi="fa-IR"/>
@@ -17505,7 +17495,7 @@
         <w:spacing w:line="360" w:lineRule="auto"/>
         <w:jc w:val="both"/>
         <w:rPr>
-          <w:rFonts w:cs="X Nazanin" w:hint="cs"/>
+          <w:rFonts w:cs="X Nazanin"/>
           <w:szCs w:val="28"/>
           <w:rtl/>
           <w:lang w:bidi="fa-IR"/>
@@ -17518,7 +17508,7 @@
         <w:spacing w:line="360" w:lineRule="auto"/>
         <w:jc w:val="both"/>
         <w:rPr>
-          <w:rFonts w:cs="X Nazanin" w:hint="cs"/>
+          <w:rFonts w:cs="X Nazanin"/>
           <w:szCs w:val="28"/>
           <w:rtl/>
           <w:lang w:bidi="fa-IR"/>
@@ -17558,7 +17548,7 @@
         <w:spacing w:line="360" w:lineRule="auto"/>
         <w:jc w:val="both"/>
         <w:rPr>
-          <w:rFonts w:cs="X Nazanin" w:hint="cs"/>
+          <w:rFonts w:cs="X Nazanin"/>
           <w:szCs w:val="28"/>
           <w:rtl/>
           <w:lang w:bidi="fa-IR"/>
@@ -17615,7 +17605,7 @@
         </w:rPr>
         <w:t>O(</w:t>
       </w:r>
-      <w:bookmarkStart w:id="13" w:name="OLE_LINK3"/>
+      <w:bookmarkStart w:id="12" w:name="OLE_LINK3"/>
       <w:r>
         <w:rPr>
           <w:rFonts w:cs="X Nazanin"/>
@@ -17658,7 +17648,7 @@
         </w:rPr>
         <w:t>d</w:t>
       </w:r>
-      <w:bookmarkEnd w:id="13"/>
+      <w:bookmarkEnd w:id="12"/>
       <w:r>
         <w:rPr>
           <w:rFonts w:cs="X Nazanin"/>
@@ -17734,7 +17724,7 @@
         <w:spacing w:line="360" w:lineRule="auto"/>
         <w:jc w:val="both"/>
         <w:rPr>
-          <w:rFonts w:cs="X Nazanin" w:hint="cs"/>
+          <w:rFonts w:cs="X Nazanin"/>
           <w:szCs w:val="28"/>
           <w:rtl/>
           <w:lang w:bidi="fa-IR"/>
@@ -17747,7 +17737,7 @@
         <w:spacing w:line="360" w:lineRule="auto"/>
         <w:jc w:val="both"/>
         <w:rPr>
-          <w:rFonts w:cs="X Nazanin" w:hint="cs"/>
+          <w:rFonts w:cs="X Nazanin"/>
           <w:szCs w:val="28"/>
           <w:rtl/>
           <w:lang w:bidi="fa-IR"/>
@@ -17786,7 +17776,7 @@
         <w:spacing w:line="360" w:lineRule="auto"/>
         <w:jc w:val="both"/>
         <w:rPr>
-          <w:rFonts w:cs="X Nazanin" w:hint="cs"/>
+          <w:rFonts w:cs="X Nazanin"/>
           <w:szCs w:val="28"/>
           <w:rtl/>
           <w:lang w:bidi="fa-IR"/>
@@ -17799,7 +17789,7 @@
         <w:spacing w:line="360" w:lineRule="auto"/>
         <w:jc w:val="both"/>
         <w:rPr>
-          <w:rFonts w:cs="X Nazanin" w:hint="cs"/>
+          <w:rFonts w:cs="X Nazanin"/>
           <w:szCs w:val="28"/>
           <w:rtl/>
           <w:lang w:bidi="fa-IR"/>
@@ -17838,7 +17828,7 @@
         <w:spacing w:line="360" w:lineRule="auto"/>
         <w:jc w:val="both"/>
         <w:rPr>
-          <w:rFonts w:cs="X Nazanin" w:hint="cs"/>
+          <w:rFonts w:cs="X Nazanin"/>
           <w:szCs w:val="28"/>
           <w:rtl/>
           <w:lang w:bidi="fa-IR"/>
@@ -17911,7 +17901,7 @@
         <w:spacing w:line="360" w:lineRule="auto"/>
         <w:jc w:val="both"/>
         <w:rPr>
-          <w:rFonts w:cs="X Nazanin" w:hint="cs"/>
+          <w:rFonts w:cs="X Nazanin"/>
           <w:szCs w:val="28"/>
           <w:rtl/>
           <w:lang w:bidi="fa-IR"/>
@@ -17951,7 +17941,7 @@
         <w:spacing w:line="360" w:lineRule="auto"/>
         <w:jc w:val="both"/>
         <w:rPr>
-          <w:rFonts w:cs="X Nazanin" w:hint="cs"/>
+          <w:rFonts w:cs="X Nazanin"/>
           <w:szCs w:val="28"/>
           <w:rtl/>
           <w:lang w:bidi="fa-IR"/>
@@ -17964,7 +17954,7 @@
         <w:spacing w:line="360" w:lineRule="auto"/>
         <w:jc w:val="both"/>
         <w:rPr>
-          <w:rFonts w:cs="X Nazanin" w:hint="cs"/>
+          <w:rFonts w:cs="X Nazanin"/>
           <w:szCs w:val="28"/>
           <w:rtl/>
           <w:lang w:bidi="fa-IR"/>
@@ -17977,7 +17967,7 @@
         <w:spacing w:line="360" w:lineRule="auto"/>
         <w:jc w:val="both"/>
         <w:rPr>
-          <w:rFonts w:cs="X Nazanin" w:hint="cs"/>
+          <w:rFonts w:cs="X Nazanin"/>
           <w:szCs w:val="28"/>
           <w:rtl/>
           <w:lang w:bidi="fa-IR"/>
@@ -17990,7 +17980,7 @@
         <w:spacing w:line="360" w:lineRule="auto"/>
         <w:jc w:val="both"/>
         <w:rPr>
-          <w:rFonts w:cs="X Nazanin" w:hint="cs"/>
+          <w:rFonts w:cs="X Nazanin"/>
           <w:szCs w:val="28"/>
           <w:rtl/>
           <w:lang w:bidi="fa-IR"/>
@@ -18003,7 +17993,7 @@
         <w:spacing w:line="360" w:lineRule="auto"/>
         <w:jc w:val="both"/>
         <w:rPr>
-          <w:rFonts w:cs="X Nazanin" w:hint="cs"/>
+          <w:rFonts w:cs="X Nazanin"/>
           <w:szCs w:val="28"/>
           <w:rtl/>
           <w:lang w:bidi="fa-IR"/>
@@ -18016,7 +18006,7 @@
         <w:spacing w:line="360" w:lineRule="auto"/>
         <w:jc w:val="both"/>
         <w:rPr>
-          <w:rFonts w:cs="X Nazanin" w:hint="cs"/>
+          <w:rFonts w:cs="X Nazanin"/>
           <w:szCs w:val="28"/>
           <w:rtl/>
           <w:lang w:bidi="fa-IR"/>
@@ -18029,7 +18019,7 @@
         <w:spacing w:line="360" w:lineRule="auto"/>
         <w:jc w:val="both"/>
         <w:rPr>
-          <w:rFonts w:cs="X Nazanin" w:hint="cs"/>
+          <w:rFonts w:cs="X Nazanin"/>
           <w:szCs w:val="28"/>
           <w:rtl/>
           <w:lang w:bidi="fa-IR"/>
@@ -18052,7 +18042,7 @@
         <w:spacing w:line="360" w:lineRule="auto"/>
         <w:jc w:val="both"/>
         <w:rPr>
-          <w:rFonts w:cs="X Nazanin" w:hint="cs"/>
+          <w:rFonts w:cs="X Nazanin"/>
           <w:szCs w:val="28"/>
           <w:rtl/>
           <w:lang w:bidi="fa-IR"/>
@@ -18074,7 +18064,7 @@
         <w:spacing w:line="360" w:lineRule="auto"/>
         <w:jc w:val="both"/>
         <w:rPr>
-          <w:rFonts w:cs="X Nazanin" w:hint="cs"/>
+          <w:rFonts w:cs="X Nazanin"/>
           <w:szCs w:val="28"/>
           <w:rtl/>
           <w:lang w:bidi="fa-IR"/>
@@ -19143,7 +19133,7 @@
         <w:spacing w:line="360" w:lineRule="auto"/>
         <w:jc w:val="both"/>
         <w:rPr>
-          <w:rFonts w:cs="X Nazanin" w:hint="cs"/>
+          <w:rFonts w:cs="X Nazanin"/>
           <w:szCs w:val="28"/>
           <w:rtl/>
           <w:lang w:bidi="fa-IR"/>
@@ -19156,7 +19146,7 @@
         <w:spacing w:line="360" w:lineRule="auto"/>
         <w:jc w:val="both"/>
         <w:rPr>
-          <w:rFonts w:cs="X Nazanin" w:hint="cs"/>
+          <w:rFonts w:cs="X Nazanin"/>
           <w:szCs w:val="28"/>
           <w:rtl/>
           <w:lang w:bidi="fa-IR"/>
@@ -19229,7 +19219,7 @@
         <w:spacing w:line="360" w:lineRule="auto"/>
         <w:jc w:val="both"/>
         <w:rPr>
-          <w:rFonts w:cs="X Nazanin" w:hint="cs"/>
+          <w:rFonts w:cs="X Nazanin"/>
           <w:szCs w:val="28"/>
           <w:rtl/>
           <w:lang w:bidi="fa-IR"/>
@@ -19302,7 +19292,7 @@
         <w:spacing w:line="360" w:lineRule="auto"/>
         <w:jc w:val="both"/>
         <w:rPr>
-          <w:rFonts w:cs="X Nazanin" w:hint="cs"/>
+          <w:rFonts w:cs="X Nazanin"/>
           <w:szCs w:val="28"/>
           <w:rtl/>
           <w:lang w:bidi="fa-IR"/>
@@ -19943,7 +19933,7 @@
         <w:spacing w:line="360" w:lineRule="auto"/>
         <w:jc w:val="both"/>
         <w:rPr>
-          <w:rFonts w:cs="X Nazanin" w:hint="cs"/>
+          <w:rFonts w:cs="X Nazanin"/>
           <w:szCs w:val="28"/>
           <w:rtl/>
           <w:lang w:bidi="fa-IR"/>
@@ -19956,17 +19946,17 @@
         <w:spacing w:line="360" w:lineRule="auto"/>
         <w:jc w:val="center"/>
         <w:rPr>
-          <w:rFonts w:cs="X Nazanin" w:hint="cs"/>
-          <w:szCs w:val="28"/>
-          <w:rtl/>
-          <w:lang w:bidi="fa-IR"/>
-        </w:rPr>
-      </w:pPr>
-      <w:r>
-        <w:rPr>
-          <w:rFonts w:cs="X Nazanin"/>
-          <w:szCs w:val="28"/>
-          <w:lang w:bidi="fa-IR"/>
+          <w:rFonts w:cs="X Nazanin"/>
+          <w:szCs w:val="28"/>
+          <w:rtl/>
+          <w:lang w:bidi="fa-IR"/>
+        </w:rPr>
+      </w:pPr>
+      <w:r>
+        <w:rPr>
+          <w:rFonts w:cs="X Nazanin"/>
+          <w:noProof/>
+          <w:szCs w:val="28"/>
         </w:rPr>
         <w:drawing>
           <wp:inline distT="0" distB="0" distL="0" distR="0" wp14:anchorId="236F7C18" wp14:editId="6061E928">
@@ -20011,7 +20001,7 @@
         <w:spacing w:line="360" w:lineRule="auto"/>
         <w:jc w:val="both"/>
         <w:rPr>
-          <w:rFonts w:cs="X Nazanin" w:hint="cs"/>
+          <w:rFonts w:cs="X Nazanin"/>
           <w:szCs w:val="28"/>
           <w:rtl/>
           <w:lang w:bidi="fa-IR"/>
@@ -20058,7 +20048,67 @@
           <w:lang w:bidi="fa-IR"/>
         </w:rPr>
         <w:lastRenderedPageBreak/>
-        <w:t xml:space="preserve">نقاط ضعف و </w:t>
+        <w:t xml:space="preserve">نقاط </w:t>
+      </w:r>
+      <w:r>
+        <w:rPr>
+          <w:rFonts w:cs="X Nazanin" w:hint="cs"/>
+          <w:szCs w:val="28"/>
+          <w:rtl/>
+          <w:lang w:bidi="fa-IR"/>
+        </w:rPr>
+        <w:t>قوت</w:t>
+      </w:r>
+      <w:r>
+        <w:rPr>
+          <w:rFonts w:cs="X Nazanin" w:hint="cs"/>
+          <w:szCs w:val="28"/>
+          <w:rtl/>
+          <w:lang w:bidi="fa-IR"/>
+        </w:rPr>
+        <w:t xml:space="preserve"> و</w:t>
+      </w:r>
+      <w:r>
+        <w:rPr>
+          <w:rFonts w:cs="X Nazanin" w:hint="cs"/>
+          <w:szCs w:val="28"/>
+          <w:rtl/>
+          <w:lang w:bidi="fa-IR"/>
+        </w:rPr>
+        <w:t xml:space="preserve"> ضعف روش‌های موجود</w:t>
+      </w:r>
+    </w:p>
+    <w:p>
+      <w:pPr>
+        <w:bidi/>
+        <w:spacing w:line="360" w:lineRule="auto"/>
+        <w:jc w:val="both"/>
+        <w:rPr>
+          <w:rFonts w:cs="X Nazanin"/>
+          <w:szCs w:val="28"/>
+          <w:rtl/>
+          <w:lang w:bidi="fa-IR"/>
+        </w:rPr>
+      </w:pPr>
+      <w:r>
+        <w:rPr>
+          <w:rFonts w:cs="X Nazanin" w:hint="cs"/>
+          <w:szCs w:val="28"/>
+          <w:rtl/>
+          <w:lang w:bidi="fa-IR"/>
+        </w:rPr>
+        <w:t>در این بخش</w:t>
+      </w:r>
+      <w:bookmarkStart w:id="13" w:name="_GoBack"/>
+      <w:bookmarkEnd w:id="13"/>
+      <w:r>
+        <w:rPr>
+          <w:rFonts w:cs="X Nazanin" w:hint="cs"/>
+          <w:szCs w:val="28"/>
+          <w:rtl/>
+          <w:lang w:bidi="fa-IR"/>
+        </w:rPr>
+        <w:t xml:space="preserve"> </w:t>
       </w:r>
     </w:p>
     <w:sectPr>
@@ -20408,7 +20458,6 @@
       <w:pPr>
         <w:pStyle w:val="FootnoteText"/>
         <w:rPr>
-          <w:rFonts w:hint="cs"/>
           <w:rtl/>
           <w:lang w:bidi="fa-IR"/>
         </w:rPr>
@@ -20616,7 +20665,6 @@
       <w:pPr>
         <w:pStyle w:val="FootnoteText"/>
         <w:rPr>
-          <w:rFonts w:hint="cs"/>
           <w:rtl/>
           <w:lang w:bidi="fa-IR"/>
         </w:rPr>
@@ -20640,7 +20688,6 @@
       <w:pPr>
         <w:pStyle w:val="FootnoteText"/>
         <w:rPr>
-          <w:rFonts w:hint="cs"/>
           <w:rtl/>
           <w:lang w:bidi="fa-IR"/>
         </w:rPr>
@@ -20705,7 +20752,6 @@
       <w:pPr>
         <w:pStyle w:val="FootnoteText"/>
         <w:rPr>
-          <w:rFonts w:hint="cs"/>
           <w:rtl/>
           <w:lang w:bidi="fa-IR"/>
         </w:rPr>
@@ -20729,7 +20775,6 @@
       <w:pPr>
         <w:pStyle w:val="FootnoteText"/>
         <w:rPr>
-          <w:rFonts w:hint="cs"/>
           <w:rtl/>
           <w:lang w:bidi="fa-IR"/>
         </w:rPr>
@@ -20753,7 +20798,6 @@
       <w:pPr>
         <w:pStyle w:val="FootnoteText"/>
         <w:rPr>
-          <w:rFonts w:hint="cs"/>
           <w:rtl/>
           <w:lang w:bidi="fa-IR"/>
         </w:rPr>
@@ -20777,7 +20821,6 @@
       <w:pPr>
         <w:pStyle w:val="FootnoteText"/>
         <w:rPr>
-          <w:rFonts w:hint="cs"/>
           <w:rtl/>
           <w:lang w:bidi="fa-IR"/>
         </w:rPr>
@@ -20798,7 +20841,6 @@
       <w:pPr>
         <w:pStyle w:val="FootnoteText"/>
         <w:rPr>
-          <w:rFonts w:hint="cs"/>
           <w:rtl/>
           <w:lang w:bidi="fa-IR"/>
         </w:rPr>
@@ -20907,7 +20949,6 @@
       <w:pPr>
         <w:pStyle w:val="FootnoteText"/>
         <w:rPr>
-          <w:rFonts w:hint="cs"/>
           <w:rtl/>
           <w:lang w:bidi="fa-IR"/>
         </w:rPr>
@@ -21087,7 +21128,6 @@
       <w:pPr>
         <w:pStyle w:val="FootnoteText"/>
         <w:rPr>
-          <w:rFonts w:hint="cs"/>
           <w:rtl/>
           <w:lang w:bidi="fa-IR"/>
         </w:rPr>
@@ -24033,7 +24073,7 @@
 </file>
 
 <file path=customXml/itemProps1.xml><?xml version="1.0" encoding="utf-8"?>
-<ds:datastoreItem xmlns:ds="http://schemas.openxmlformats.org/officeDocument/2006/customXml" ds:itemID="{11A8C45D-3030-2E47-9745-2CEEEC811D0B}">
+<ds:datastoreItem xmlns:ds="http://schemas.openxmlformats.org/officeDocument/2006/customXml" ds:itemID="{B48002DC-CF7E-C74F-967B-1E621C17793E}">
   <ds:schemaRefs>
     <ds:schemaRef ds:uri="http://schemas.openxmlformats.org/officeDocument/2006/bibliography"/>
   </ds:schemaRefs>

</xml_diff>